<commit_message>
Post lesson plan wrap up
</commit_message>
<xml_diff>
--- a/CourseMaterials/05_bits_and_binary/01_bitpics/blank_25x.docx
+++ b/CourseMaterials/05_bits_and_binary/01_bitpics/blank_25x.docx
@@ -10547,18 +10547,16 @@
                                 <w:b/>
                                 <w:bCs/>
                               </w:rPr>
-                              <w:t xml:space="preserve">8x8 </w:t>
+                              <w:t>8x8 Bi</w:t>
                             </w:r>
-                            <w:proofErr w:type="spellStart"/>
                             <w:r>
                               <w:rPr>
                                 <w:rFonts w:cs="Al Bayan"/>
                                 <w:b/>
                                 <w:bCs/>
                               </w:rPr>
-                              <w:t>BitMap</w:t>
+                              <w:t>tPic</w:t>
                             </w:r>
-                            <w:proofErr w:type="spellEnd"/>
                             <w:r>
                               <w:rPr>
                                 <w:rFonts w:cs="Al Bayan"/>
@@ -10612,18 +10610,16 @@
                           <w:b/>
                           <w:bCs/>
                         </w:rPr>
-                        <w:t xml:space="preserve">8x8 </w:t>
+                        <w:t>8x8 Bi</w:t>
                       </w:r>
-                      <w:proofErr w:type="spellStart"/>
                       <w:r>
                         <w:rPr>
                           <w:rFonts w:cs="Al Bayan"/>
                           <w:b/>
                           <w:bCs/>
                         </w:rPr>
-                        <w:t>BitMap</w:t>
+                        <w:t>tPic</w:t>
                       </w:r>
-                      <w:proofErr w:type="spellEnd"/>
                       <w:r>
                         <w:rPr>
                           <w:rFonts w:cs="Al Bayan"/>
@@ -10694,18 +10690,16 @@
                                 <w:b/>
                                 <w:bCs/>
                               </w:rPr>
-                              <w:t xml:space="preserve">8x8 </w:t>
+                              <w:t>8x8 Bit</w:t>
                             </w:r>
-                            <w:proofErr w:type="spellStart"/>
                             <w:r>
                               <w:rPr>
                                 <w:rFonts w:cs="Al Bayan"/>
                                 <w:b/>
                                 <w:bCs/>
                               </w:rPr>
-                              <w:t>BitMap</w:t>
+                              <w:t>Pic</w:t>
                             </w:r>
-                            <w:proofErr w:type="spellEnd"/>
                             <w:r>
                               <w:rPr>
                                 <w:rFonts w:cs="Al Bayan"/>
@@ -10755,18 +10749,16 @@
                           <w:b/>
                           <w:bCs/>
                         </w:rPr>
-                        <w:t xml:space="preserve">8x8 </w:t>
+                        <w:t>8x8 Bit</w:t>
                       </w:r>
-                      <w:proofErr w:type="spellStart"/>
                       <w:r>
                         <w:rPr>
                           <w:rFonts w:cs="Al Bayan"/>
                           <w:b/>
                           <w:bCs/>
                         </w:rPr>
-                        <w:t>BitMap</w:t>
+                        <w:t>Pic</w:t>
                       </w:r>
-                      <w:proofErr w:type="spellEnd"/>
                       <w:r>
                         <w:rPr>
                           <w:rFonts w:cs="Al Bayan"/>

</xml_diff>

<commit_message>
Added names to blank BitPics
</commit_message>
<xml_diff>
--- a/CourseMaterials/05_bits_and_binary/01_bitpics/blank_25x.docx
+++ b/CourseMaterials/05_bits_and_binary/01_bitpics/blank_25x.docx
@@ -3,6 +3,170 @@
 <w:document xmlns:wpc="http://schemas.microsoft.com/office/word/2010/wordprocessingCanvas" xmlns:cx="http://schemas.microsoft.com/office/drawing/2014/chartex" xmlns:cx1="http://schemas.microsoft.com/office/drawing/2015/9/8/chartex" xmlns:cx2="http://schemas.microsoft.com/office/drawing/2015/10/21/chartex" xmlns:cx3="http://schemas.microsoft.com/office/drawing/2016/5/9/chartex" xmlns:cx4="http://schemas.microsoft.com/office/drawing/2016/5/10/chartex" xmlns:cx5="http://schemas.microsoft.com/office/drawing/2016/5/11/chartex" xmlns:cx6="http://schemas.microsoft.com/office/drawing/2016/5/12/chartex" xmlns:cx7="http://schemas.microsoft.com/office/drawing/2016/5/13/chartex" xmlns:cx8="http://schemas.microsoft.com/office/drawing/2016/5/14/chartex" xmlns:mc="http://schemas.openxmlformats.org/markup-compatibility/2006" xmlns:aink="http://schemas.microsoft.com/office/drawing/2016/ink" xmlns:am3d="http://schemas.microsoft.com/office/drawing/2017/model3d" xmlns:o="urn:schemas-microsoft-com:office:office" xmlns:oel="http://schemas.microsoft.com/office/2019/extlst" xmlns:r="http://schemas.openxmlformats.org/officeDocument/2006/relationships" xmlns:m="http://schemas.openxmlformats.org/officeDocument/2006/math" xmlns:v="urn:schemas-microsoft-com:vml" xmlns:wp14="http://schemas.microsoft.com/office/word/2010/wordprocessingDrawing" xmlns:wp="http://schemas.openxmlformats.org/drawingml/2006/wordprocessingDrawing" xmlns:w10="urn:schemas-microsoft-com:office:word" xmlns:w="http://schemas.openxmlformats.org/wordprocessingml/2006/main" xmlns:w14="http://schemas.microsoft.com/office/word/2010/wordml" xmlns:w15="http://schemas.microsoft.com/office/word/2012/wordml" xmlns:w16cex="http://schemas.microsoft.com/office/word/2018/wordml/cex" xmlns:w16cid="http://schemas.microsoft.com/office/word/2016/wordml/cid" xmlns:w16="http://schemas.microsoft.com/office/word/2018/wordml" xmlns:w16sdtdh="http://schemas.microsoft.com/office/word/2020/wordml/sdtdatahash" xmlns:w16se="http://schemas.microsoft.com/office/word/2015/wordml/symex" xmlns:wpg="http://schemas.microsoft.com/office/word/2010/wordprocessingGroup" xmlns:wpi="http://schemas.microsoft.com/office/word/2010/wordprocessingInk" xmlns:wne="http://schemas.microsoft.com/office/word/2006/wordml" xmlns:wps="http://schemas.microsoft.com/office/word/2010/wordprocessingShape" mc:Ignorable="w14 w15 w16se w16cid w16 w16cex w16sdtdh wp14">
   <w:body>
     <w:p>
+      <w:r>
+        <w:rPr>
+          <w:noProof/>
+        </w:rPr>
+        <mc:AlternateContent>
+          <mc:Choice Requires="wps">
+            <w:drawing>
+              <wp:anchor distT="0" distB="0" distL="114300" distR="114300" simplePos="0" relativeHeight="251808768" behindDoc="0" locked="0" layoutInCell="1" allowOverlap="1" wp14:anchorId="596C0BC0" wp14:editId="5D9751AE">
+                <wp:simplePos x="0" y="0"/>
+                <wp:positionH relativeFrom="column">
+                  <wp:posOffset>-191135</wp:posOffset>
+                </wp:positionH>
+                <wp:positionV relativeFrom="paragraph">
+                  <wp:posOffset>-136525</wp:posOffset>
+                </wp:positionV>
+                <wp:extent cx="1371092" cy="338328"/>
+                <wp:effectExtent l="0" t="0" r="635" b="5080"/>
+                <wp:wrapNone/>
+                <wp:docPr id="994145648" name="Text Box 1"/>
+                <wp:cNvGraphicFramePr/>
+                <a:graphic xmlns:a="http://schemas.openxmlformats.org/drawingml/2006/main">
+                  <a:graphicData uri="http://schemas.microsoft.com/office/word/2010/wordprocessingShape">
+                    <wps:wsp>
+                      <wps:cNvSpPr txBox="1"/>
+                      <wps:spPr>
+                        <a:xfrm>
+                          <a:off x="0" y="0"/>
+                          <a:ext cx="1371092" cy="338328"/>
+                        </a:xfrm>
+                        <a:prstGeom prst="rect">
+                          <a:avLst/>
+                        </a:prstGeom>
+                        <a:solidFill>
+                          <a:schemeClr val="lt1"/>
+                        </a:solidFill>
+                        <a:ln w="6350">
+                          <a:noFill/>
+                        </a:ln>
+                      </wps:spPr>
+                      <wps:txbx>
+                        <w:txbxContent>
+                          <w:p>
+                            <w:r>
+                              <w:t>Name:</w:t>
+                            </w:r>
+                          </w:p>
+                        </w:txbxContent>
+                      </wps:txbx>
+                      <wps:bodyPr rot="0" spcFirstLastPara="0" vertOverflow="overflow" horzOverflow="overflow" vert="horz" wrap="square" lIns="91440" tIns="45720" rIns="91440" bIns="45720" numCol="1" spcCol="0" rtlCol="0" fromWordArt="0" anchor="t" anchorCtr="0" forceAA="0" compatLnSpc="1">
+                        <a:prstTxWarp prst="textNoShape">
+                          <a:avLst/>
+                        </a:prstTxWarp>
+                        <a:noAutofit/>
+                      </wps:bodyPr>
+                    </wps:wsp>
+                  </a:graphicData>
+                </a:graphic>
+                <wp14:sizeRelH relativeFrom="margin">
+                  <wp14:pctWidth>0</wp14:pctWidth>
+                </wp14:sizeRelH>
+              </wp:anchor>
+            </w:drawing>
+          </mc:Choice>
+          <mc:Fallback>
+            <w:pict>
+              <v:shapetype w14:anchorId="596C0BC0" id="_x0000_t202" coordsize="21600,21600" o:spt="202" path="m,l,21600r21600,l21600,xe">
+                <v:stroke joinstyle="miter"/>
+                <v:path gradientshapeok="t" o:connecttype="rect"/>
+              </v:shapetype>
+              <v:shape id="Text Box 1" o:spid="_x0000_s1026" type="#_x0000_t202" style="position:absolute;margin-left:-15.05pt;margin-top:-10.75pt;width:107.95pt;height:26.65pt;z-index:251808768;visibility:visible;mso-wrap-style:square;mso-width-percent:0;mso-wrap-distance-left:9pt;mso-wrap-distance-top:0;mso-wrap-distance-right:9pt;mso-wrap-distance-bottom:0;mso-position-horizontal:absolute;mso-position-horizontal-relative:text;mso-position-vertical:absolute;mso-position-vertical-relative:text;mso-width-percent:0;mso-width-relative:margin;v-text-anchor:top" o:gfxdata="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" fillcolor="white [3201]" stroked="f" strokeweight=".5pt">
+                <v:textbox>
+                  <w:txbxContent>
+                    <w:p>
+                      <w:r>
+                        <w:t>Name:</w:t>
+                      </w:r>
+                    </w:p>
+                  </w:txbxContent>
+                </v:textbox>
+              </v:shape>
+            </w:pict>
+          </mc:Fallback>
+        </mc:AlternateContent>
+      </w:r>
+      <w:r>
+        <w:rPr>
+          <w:noProof/>
+        </w:rPr>
+        <mc:AlternateContent>
+          <mc:Choice Requires="wps">
+            <w:drawing>
+              <wp:anchor distT="0" distB="0" distL="114300" distR="114300" simplePos="0" relativeHeight="251810816" behindDoc="0" locked="0" layoutInCell="1" allowOverlap="1" wp14:anchorId="46426FA9" wp14:editId="05C4753B">
+                <wp:simplePos x="0" y="0"/>
+                <wp:positionH relativeFrom="column">
+                  <wp:posOffset>4661535</wp:posOffset>
+                </wp:positionH>
+                <wp:positionV relativeFrom="paragraph">
+                  <wp:posOffset>-139700</wp:posOffset>
+                </wp:positionV>
+                <wp:extent cx="1371092" cy="338328"/>
+                <wp:effectExtent l="0" t="0" r="635" b="5080"/>
+                <wp:wrapNone/>
+                <wp:docPr id="1834567008" name="Text Box 1"/>
+                <wp:cNvGraphicFramePr/>
+                <a:graphic xmlns:a="http://schemas.openxmlformats.org/drawingml/2006/main">
+                  <a:graphicData uri="http://schemas.microsoft.com/office/word/2010/wordprocessingShape">
+                    <wps:wsp>
+                      <wps:cNvSpPr txBox="1"/>
+                      <wps:spPr>
+                        <a:xfrm>
+                          <a:off x="0" y="0"/>
+                          <a:ext cx="1371092" cy="338328"/>
+                        </a:xfrm>
+                        <a:prstGeom prst="rect">
+                          <a:avLst/>
+                        </a:prstGeom>
+                        <a:solidFill>
+                          <a:schemeClr val="lt1"/>
+                        </a:solidFill>
+                        <a:ln w="6350">
+                          <a:noFill/>
+                        </a:ln>
+                      </wps:spPr>
+                      <wps:txbx>
+                        <w:txbxContent>
+                          <w:p>
+                            <w:r>
+                              <w:t>Name:</w:t>
+                            </w:r>
+                          </w:p>
+                        </w:txbxContent>
+                      </wps:txbx>
+                      <wps:bodyPr rot="0" spcFirstLastPara="0" vertOverflow="overflow" horzOverflow="overflow" vert="horz" wrap="square" lIns="91440" tIns="45720" rIns="91440" bIns="45720" numCol="1" spcCol="0" rtlCol="0" fromWordArt="0" anchor="t" anchorCtr="0" forceAA="0" compatLnSpc="1">
+                        <a:prstTxWarp prst="textNoShape">
+                          <a:avLst/>
+                        </a:prstTxWarp>
+                        <a:noAutofit/>
+                      </wps:bodyPr>
+                    </wps:wsp>
+                  </a:graphicData>
+                </a:graphic>
+                <wp14:sizeRelH relativeFrom="margin">
+                  <wp14:pctWidth>0</wp14:pctWidth>
+                </wp14:sizeRelH>
+              </wp:anchor>
+            </w:drawing>
+          </mc:Choice>
+          <mc:Fallback>
+            <w:pict>
+              <v:shape w14:anchorId="46426FA9" id="_x0000_s1027" type="#_x0000_t202" style="position:absolute;margin-left:367.05pt;margin-top:-11pt;width:107.95pt;height:26.65pt;z-index:251810816;visibility:visible;mso-wrap-style:square;mso-width-percent:0;mso-wrap-distance-left:9pt;mso-wrap-distance-top:0;mso-wrap-distance-right:9pt;mso-wrap-distance-bottom:0;mso-position-horizontal:absolute;mso-position-horizontal-relative:text;mso-position-vertical:absolute;mso-position-vertical-relative:text;mso-width-percent:0;mso-width-relative:margin;v-text-anchor:top" o:gfxdata="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" fillcolor="white [3201]" stroked="f" strokeweight=".5pt">
+                <v:textbox>
+                  <w:txbxContent>
+                    <w:p>
+                      <w:r>
+                        <w:t>Name:</w:t>
+                      </w:r>
+                    </w:p>
+                  </w:txbxContent>
+                </v:textbox>
+              </v:shape>
+            </w:pict>
+          </mc:Fallback>
+        </mc:AlternateContent>
+      </w:r>
       <w:r>
         <w:rPr>
           <w:noProof/>
@@ -10547,7 +10711,16 @@
                                 <w:b/>
                                 <w:bCs/>
                               </w:rPr>
-                              <w:t>8x8 Bi</w:t>
+                              <w:t xml:space="preserve">8x8 </w:t>
+                            </w:r>
+                            <w:proofErr w:type="spellStart"/>
+                            <w:r>
+                              <w:rPr>
+                                <w:rFonts w:cs="Al Bayan"/>
+                                <w:b/>
+                                <w:bCs/>
+                              </w:rPr>
+                              <w:t>Bi</w:t>
                             </w:r>
                             <w:r>
                               <w:rPr>
@@ -10557,6 +10730,7 @@
                               </w:rPr>
                               <w:t>tPic</w:t>
                             </w:r>
+                            <w:proofErr w:type="spellEnd"/>
                             <w:r>
                               <w:rPr>
                                 <w:rFonts w:cs="Al Bayan"/>
@@ -10690,7 +10864,16 @@
                                 <w:b/>
                                 <w:bCs/>
                               </w:rPr>
-                              <w:t>8x8 Bit</w:t>
+                              <w:t xml:space="preserve">8x8 </w:t>
+                            </w:r>
+                            <w:proofErr w:type="spellStart"/>
+                            <w:r>
+                              <w:rPr>
+                                <w:rFonts w:cs="Al Bayan"/>
+                                <w:b/>
+                                <w:bCs/>
+                              </w:rPr>
+                              <w:t>Bit</w:t>
                             </w:r>
                             <w:r>
                               <w:rPr>
@@ -10700,6 +10883,7 @@
                               </w:rPr>
                               <w:t>Pic</w:t>
                             </w:r>
+                            <w:proofErr w:type="spellEnd"/>
                             <w:r>
                               <w:rPr>
                                 <w:rFonts w:cs="Al Bayan"/>

</xml_diff>